<commit_message>
Update guide doc for eksterntest
</commit_message>
<xml_diff>
--- a/D.03.08.00010_2H-31_Guideline_Web_Net.docx
+++ b/D.03.08.00010_2H-31_Guideline_Web_Net.docx
@@ -1,6 +1,6 @@
 
 <file path=word/document.xml><?xml version="1.0" encoding="utf-8"?>
-<w:document xmlns:wpc="http://schemas.microsoft.com/office/word/2010/wordprocessingCanvas" xmlns:mo="http://schemas.microsoft.com/office/mac/office/2008/main" xmlns:mc="http://schemas.openxmlformats.org/markup-compatibility/2006" xmlns:mv="urn:schemas-microsoft-com:mac:vml" xmlns:o="urn:schemas-microsoft-com:office:office" xmlns:r="http://schemas.openxmlformats.org/officeDocument/2006/relationships" xmlns:m="http://schemas.openxmlformats.org/officeDocument/2006/math" xmlns:v="urn:schemas-microsoft-com:vml" xmlns:wp14="http://schemas.microsoft.com/office/word/2010/wordprocessingDrawing" xmlns:wp="http://schemas.openxmlformats.org/drawingml/2006/wordprocessingDrawing" xmlns:w10="urn:schemas-microsoft-com:office:word" xmlns:w="http://schemas.openxmlformats.org/wordprocessingml/2006/main" xmlns:w14="http://schemas.microsoft.com/office/word/2010/wordml" xmlns:w15="http://schemas.microsoft.com/office/word/2012/wordml" xmlns:wpg="http://schemas.microsoft.com/office/word/2010/wordprocessingGroup" xmlns:wpi="http://schemas.microsoft.com/office/word/2010/wordprocessingInk" xmlns:wne="http://schemas.microsoft.com/office/word/2006/wordml" xmlns:wps="http://schemas.microsoft.com/office/word/2010/wordprocessingShape" mc:Ignorable="w14 w15 wp14 mv">
+<w:document xmlns:wpc="http://schemas.microsoft.com/office/word/2010/wordprocessingCanvas" xmlns:mc="http://schemas.openxmlformats.org/markup-compatibility/2006" xmlns:o="urn:schemas-microsoft-com:office:office" xmlns:r="http://schemas.openxmlformats.org/officeDocument/2006/relationships" xmlns:m="http://schemas.openxmlformats.org/officeDocument/2006/math" xmlns:v="urn:schemas-microsoft-com:vml" xmlns:wp14="http://schemas.microsoft.com/office/word/2010/wordprocessingDrawing" xmlns:wp="http://schemas.openxmlformats.org/drawingml/2006/wordprocessingDrawing" xmlns:w10="urn:schemas-microsoft-com:office:word" xmlns:w="http://schemas.openxmlformats.org/wordprocessingml/2006/main" xmlns:w14="http://schemas.microsoft.com/office/word/2010/wordml" xmlns:w15="http://schemas.microsoft.com/office/word/2012/wordml" xmlns:wpg="http://schemas.microsoft.com/office/word/2010/wordprocessingGroup" xmlns:wpi="http://schemas.microsoft.com/office/word/2010/wordprocessingInk" xmlns:wne="http://schemas.microsoft.com/office/word/2006/wordml" xmlns:wps="http://schemas.microsoft.com/office/word/2010/wordprocessingShape" mc:Ignorable="w14 w15 wp14">
   <w:body>
     <w:p>
       <w:pPr>
@@ -33,7 +33,7 @@
           <w:lang w:val="en-US"/>
         </w:rPr>
         <w:pict w14:anchorId="53E09F02">
-          <v:shapetype id="_x0000_t202" coordsize="21600,21600" o:spt="202" path="m0,0l0,21600,21600,21600,21600,0xe">
+          <v:shapetype id="_x0000_t202" coordsize="21600,21600" o:spt="202" path="m,l,21600r21600,l21600,xe">
             <v:stroke joinstyle="miter"/>
             <v:path gradientshapeok="t" o:connecttype="rect"/>
           </v:shapetype>
@@ -664,7 +664,23 @@
           <w:rFonts w:ascii="Consolas" w:hAnsi="Consolas"/>
           <w:color w:val="333333"/>
         </w:rPr>
-        <w:t>claimapp.projekt-stoettesystemerne.dk</w:t>
+        <w:t>claimapp.</w:t>
+      </w:r>
+      <w:r>
+        <w:rPr>
+          <w:rStyle w:val="HTMLCode"/>
+          <w:rFonts w:ascii="Consolas" w:hAnsi="Consolas"/>
+          <w:color w:val="333333"/>
+        </w:rPr>
+        <w:t>eksterntest</w:t>
+      </w:r>
+      <w:r>
+        <w:rPr>
+          <w:rStyle w:val="HTMLCode"/>
+          <w:rFonts w:ascii="Consolas" w:hAnsi="Consolas"/>
+          <w:color w:val="333333"/>
+        </w:rPr>
+        <w:t>-stoettesystemerne.dk</w:t>
       </w:r>
       <w:r>
         <w:rPr>
@@ -738,7 +754,23 @@
           <w:rFonts w:ascii="Consolas" w:hAnsi="Consolas"/>
           <w:color w:val="333333"/>
         </w:rPr>
-        <w:t>claimapp.projekt-stoettesystemerne.dk</w:t>
+        <w:t>claimapp.</w:t>
+      </w:r>
+      <w:r>
+        <w:rPr>
+          <w:rStyle w:val="HTMLCode"/>
+          <w:rFonts w:ascii="Consolas" w:hAnsi="Consolas"/>
+          <w:color w:val="333333"/>
+        </w:rPr>
+        <w:t>eksterntest</w:t>
+      </w:r>
+      <w:r>
+        <w:rPr>
+          <w:rStyle w:val="HTMLCode"/>
+          <w:rFonts w:ascii="Consolas" w:hAnsi="Consolas"/>
+          <w:color w:val="333333"/>
+        </w:rPr>
+        <w:t>-stoettesystemerne.dk</w:t>
       </w:r>
       <w:r>
         <w:rPr>
@@ -840,7 +872,23 @@
           <w:rFonts w:ascii="Consolas" w:hAnsi="Consolas"/>
           <w:color w:val="333333"/>
         </w:rPr>
-        <w:t>claimapp.projekt-stoettesystemerne.dk</w:t>
+        <w:t>claimapp.</w:t>
+      </w:r>
+      <w:r>
+        <w:rPr>
+          <w:rStyle w:val="HTMLCode"/>
+          <w:rFonts w:ascii="Consolas" w:hAnsi="Consolas"/>
+          <w:color w:val="333333"/>
+        </w:rPr>
+        <w:t>eksterntest</w:t>
+      </w:r>
+      <w:r>
+        <w:rPr>
+          <w:rStyle w:val="HTMLCode"/>
+          <w:rFonts w:ascii="Consolas" w:hAnsi="Consolas"/>
+          <w:color w:val="333333"/>
+        </w:rPr>
+        <w:t>-stoettesystemerne.dk</w:t>
       </w:r>
     </w:p>
     <w:p>
@@ -1033,7 +1081,23 @@
           <w:rFonts w:ascii="Consolas" w:hAnsi="Consolas"/>
           <w:color w:val="333333"/>
         </w:rPr>
-        <w:t>claimapp.projekt-stoettesystemerne.dk</w:t>
+        <w:t>claimapp.</w:t>
+      </w:r>
+      <w:r>
+        <w:rPr>
+          <w:rStyle w:val="HTMLCode"/>
+          <w:rFonts w:ascii="Consolas" w:hAnsi="Consolas"/>
+          <w:color w:val="333333"/>
+        </w:rPr>
+        <w:t>eksterntest</w:t>
+      </w:r>
+      <w:r>
+        <w:rPr>
+          <w:rStyle w:val="HTMLCode"/>
+          <w:rFonts w:ascii="Consolas" w:hAnsi="Consolas"/>
+          <w:color w:val="333333"/>
+        </w:rPr>
+        <w:t>-stoettesystemerne.dk</w:t>
       </w:r>
     </w:p>
     <w:p>
@@ -1210,9 +1274,8 @@
           <w:rPr>
             <w:rStyle w:val="Hyperlink"/>
             <w:rFonts w:ascii="Helvetica Neue" w:hAnsi="Helvetica Neue"/>
-            <w:color w:val="4078C0"/>
           </w:rPr>
-          <w:t>https://claimapp.projekt-stoettesystemerne.dk</w:t>
+          <w:t>https://claimapp.eksterntest-stoettesystemerne.dk</w:t>
         </w:r>
       </w:hyperlink>
     </w:p>
@@ -1266,7 +1329,16 @@
           <w:rFonts w:ascii="Helvetica Neue" w:hAnsi="Helvetica Neue"/>
           <w:color w:val="333333"/>
         </w:rPr>
-        <w:t>to login using the Context Handler.</w:t>
+        <w:t>to login usin</w:t>
+      </w:r>
+      <w:bookmarkStart w:id="2" w:name="_GoBack"/>
+      <w:bookmarkEnd w:id="2"/>
+      <w:r>
+        <w:rPr>
+          <w:rFonts w:ascii="Helvetica Neue" w:hAnsi="Helvetica Neue"/>
+          <w:color w:val="333333"/>
+        </w:rPr>
+        <w:t>g the Context Handler.</w:t>
       </w:r>
     </w:p>
     <w:p>
@@ -1276,8 +1348,6 @@
           <w:lang w:val="en-US"/>
         </w:rPr>
       </w:pPr>
-      <w:bookmarkStart w:id="2" w:name="_GoBack"/>
-      <w:bookmarkEnd w:id="2"/>
     </w:p>
     <w:sectPr>
       <w:headerReference w:type="even" r:id="rId15"/>
@@ -1293,7 +1363,7 @@
 </file>
 
 <file path=word/endnotes.xml><?xml version="1.0" encoding="utf-8"?>
-<w:endnotes xmlns:wpc="http://schemas.microsoft.com/office/word/2010/wordprocessingCanvas" xmlns:mo="http://schemas.microsoft.com/office/mac/office/2008/main" xmlns:mc="http://schemas.openxmlformats.org/markup-compatibility/2006" xmlns:mv="urn:schemas-microsoft-com:mac:vml" xmlns:o="urn:schemas-microsoft-com:office:office" xmlns:r="http://schemas.openxmlformats.org/officeDocument/2006/relationships" xmlns:m="http://schemas.openxmlformats.org/officeDocument/2006/math" xmlns:v="urn:schemas-microsoft-com:vml" xmlns:wp14="http://schemas.microsoft.com/office/word/2010/wordprocessingDrawing" xmlns:wp="http://schemas.openxmlformats.org/drawingml/2006/wordprocessingDrawing" xmlns:w10="urn:schemas-microsoft-com:office:word" xmlns:w="http://schemas.openxmlformats.org/wordprocessingml/2006/main" xmlns:w14="http://schemas.microsoft.com/office/word/2010/wordml" xmlns:w15="http://schemas.microsoft.com/office/word/2012/wordml" xmlns:wpg="http://schemas.microsoft.com/office/word/2010/wordprocessingGroup" xmlns:wpi="http://schemas.microsoft.com/office/word/2010/wordprocessingInk" xmlns:wne="http://schemas.microsoft.com/office/word/2006/wordml" xmlns:wps="http://schemas.microsoft.com/office/word/2010/wordprocessingShape" mc:Ignorable="w14 w15 wp14 mv">
+<w:endnotes xmlns:wpc="http://schemas.microsoft.com/office/word/2010/wordprocessingCanvas" xmlns:mc="http://schemas.openxmlformats.org/markup-compatibility/2006" xmlns:o="urn:schemas-microsoft-com:office:office" xmlns:r="http://schemas.openxmlformats.org/officeDocument/2006/relationships" xmlns:m="http://schemas.openxmlformats.org/officeDocument/2006/math" xmlns:v="urn:schemas-microsoft-com:vml" xmlns:wp14="http://schemas.microsoft.com/office/word/2010/wordprocessingDrawing" xmlns:wp="http://schemas.openxmlformats.org/drawingml/2006/wordprocessingDrawing" xmlns:w10="urn:schemas-microsoft-com:office:word" xmlns:w="http://schemas.openxmlformats.org/wordprocessingml/2006/main" xmlns:w14="http://schemas.microsoft.com/office/word/2010/wordml" xmlns:w15="http://schemas.microsoft.com/office/word/2012/wordml" xmlns:wpg="http://schemas.microsoft.com/office/word/2010/wordprocessingGroup" xmlns:wpi="http://schemas.microsoft.com/office/word/2010/wordprocessingInk" xmlns:wne="http://schemas.microsoft.com/office/word/2006/wordml" xmlns:wps="http://schemas.microsoft.com/office/word/2010/wordprocessingShape" mc:Ignorable="w14 w15 wp14">
   <w:endnote w:type="separator" w:id="-1">
     <w:p>
       <w:r>
@@ -1312,7 +1382,7 @@
 </file>
 
 <file path=word/footer1.xml><?xml version="1.0" encoding="utf-8"?>
-<w:ftr xmlns:wpc="http://schemas.microsoft.com/office/word/2010/wordprocessingCanvas" xmlns:mo="http://schemas.microsoft.com/office/mac/office/2008/main" xmlns:mc="http://schemas.openxmlformats.org/markup-compatibility/2006" xmlns:mv="urn:schemas-microsoft-com:mac:vml" xmlns:o="urn:schemas-microsoft-com:office:office" xmlns:r="http://schemas.openxmlformats.org/officeDocument/2006/relationships" xmlns:m="http://schemas.openxmlformats.org/officeDocument/2006/math" xmlns:v="urn:schemas-microsoft-com:vml" xmlns:wp14="http://schemas.microsoft.com/office/word/2010/wordprocessingDrawing" xmlns:wp="http://schemas.openxmlformats.org/drawingml/2006/wordprocessingDrawing" xmlns:w10="urn:schemas-microsoft-com:office:word" xmlns:w="http://schemas.openxmlformats.org/wordprocessingml/2006/main" xmlns:w14="http://schemas.microsoft.com/office/word/2010/wordml" xmlns:w15="http://schemas.microsoft.com/office/word/2012/wordml" xmlns:wpg="http://schemas.microsoft.com/office/word/2010/wordprocessingGroup" xmlns:wpi="http://schemas.microsoft.com/office/word/2010/wordprocessingInk" xmlns:wne="http://schemas.microsoft.com/office/word/2006/wordml" xmlns:wps="http://schemas.microsoft.com/office/word/2010/wordprocessingShape" mc:Ignorable="w14 w15 wp14 mv">
+<w:ftr xmlns:wpc="http://schemas.microsoft.com/office/word/2010/wordprocessingCanvas" xmlns:mc="http://schemas.openxmlformats.org/markup-compatibility/2006" xmlns:o="urn:schemas-microsoft-com:office:office" xmlns:r="http://schemas.openxmlformats.org/officeDocument/2006/relationships" xmlns:m="http://schemas.openxmlformats.org/officeDocument/2006/math" xmlns:v="urn:schemas-microsoft-com:vml" xmlns:wp14="http://schemas.microsoft.com/office/word/2010/wordprocessingDrawing" xmlns:wp="http://schemas.openxmlformats.org/drawingml/2006/wordprocessingDrawing" xmlns:w10="urn:schemas-microsoft-com:office:word" xmlns:w="http://schemas.openxmlformats.org/wordprocessingml/2006/main" xmlns:w14="http://schemas.microsoft.com/office/word/2010/wordml" xmlns:w15="http://schemas.microsoft.com/office/word/2012/wordml" xmlns:wpg="http://schemas.microsoft.com/office/word/2010/wordprocessingGroup" xmlns:wpi="http://schemas.microsoft.com/office/word/2010/wordprocessingInk" xmlns:wne="http://schemas.microsoft.com/office/word/2006/wordml" xmlns:wps="http://schemas.microsoft.com/office/word/2010/wordprocessingShape" mc:Ignorable="w14 w15 wp14">
   <w:p>
     <w:pPr>
       <w:pStyle w:val="Footer"/>
@@ -1441,7 +1511,7 @@
         <w:sz w:val="16"/>
         <w:szCs w:val="16"/>
       </w:rPr>
-      <w:t>2</w:t>
+      <w:t>3</w:t>
     </w:r>
     <w:r>
       <w:rPr>
@@ -1505,7 +1575,7 @@
 </file>
 
 <file path=word/footnotes.xml><?xml version="1.0" encoding="utf-8"?>
-<w:footnotes xmlns:wpc="http://schemas.microsoft.com/office/word/2010/wordprocessingCanvas" xmlns:mo="http://schemas.microsoft.com/office/mac/office/2008/main" xmlns:mc="http://schemas.openxmlformats.org/markup-compatibility/2006" xmlns:mv="urn:schemas-microsoft-com:mac:vml" xmlns:o="urn:schemas-microsoft-com:office:office" xmlns:r="http://schemas.openxmlformats.org/officeDocument/2006/relationships" xmlns:m="http://schemas.openxmlformats.org/officeDocument/2006/math" xmlns:v="urn:schemas-microsoft-com:vml" xmlns:wp14="http://schemas.microsoft.com/office/word/2010/wordprocessingDrawing" xmlns:wp="http://schemas.openxmlformats.org/drawingml/2006/wordprocessingDrawing" xmlns:w10="urn:schemas-microsoft-com:office:word" xmlns:w="http://schemas.openxmlformats.org/wordprocessingml/2006/main" xmlns:w14="http://schemas.microsoft.com/office/word/2010/wordml" xmlns:w15="http://schemas.microsoft.com/office/word/2012/wordml" xmlns:wpg="http://schemas.microsoft.com/office/word/2010/wordprocessingGroup" xmlns:wpi="http://schemas.microsoft.com/office/word/2010/wordprocessingInk" xmlns:wne="http://schemas.microsoft.com/office/word/2006/wordml" xmlns:wps="http://schemas.microsoft.com/office/word/2010/wordprocessingShape" mc:Ignorable="w14 w15 wp14 mv">
+<w:footnotes xmlns:wpc="http://schemas.microsoft.com/office/word/2010/wordprocessingCanvas" xmlns:mc="http://schemas.openxmlformats.org/markup-compatibility/2006" xmlns:o="urn:schemas-microsoft-com:office:office" xmlns:r="http://schemas.openxmlformats.org/officeDocument/2006/relationships" xmlns:m="http://schemas.openxmlformats.org/officeDocument/2006/math" xmlns:v="urn:schemas-microsoft-com:vml" xmlns:wp14="http://schemas.microsoft.com/office/word/2010/wordprocessingDrawing" xmlns:wp="http://schemas.openxmlformats.org/drawingml/2006/wordprocessingDrawing" xmlns:w10="urn:schemas-microsoft-com:office:word" xmlns:w="http://schemas.openxmlformats.org/wordprocessingml/2006/main" xmlns:w14="http://schemas.microsoft.com/office/word/2010/wordml" xmlns:w15="http://schemas.microsoft.com/office/word/2012/wordml" xmlns:wpg="http://schemas.microsoft.com/office/word/2010/wordprocessingGroup" xmlns:wpi="http://schemas.microsoft.com/office/word/2010/wordprocessingInk" xmlns:wne="http://schemas.microsoft.com/office/word/2006/wordml" xmlns:wps="http://schemas.microsoft.com/office/word/2010/wordprocessingShape" mc:Ignorable="w14 w15 wp14">
   <w:footnote w:type="separator" w:id="-1">
     <w:p>
       <w:r>
@@ -1524,7 +1594,7 @@
 </file>
 
 <file path=word/header1.xml><?xml version="1.0" encoding="utf-8"?>
-<w:hdr xmlns:wpc="http://schemas.microsoft.com/office/word/2010/wordprocessingCanvas" xmlns:mo="http://schemas.microsoft.com/office/mac/office/2008/main" xmlns:mc="http://schemas.openxmlformats.org/markup-compatibility/2006" xmlns:mv="urn:schemas-microsoft-com:mac:vml" xmlns:o="urn:schemas-microsoft-com:office:office" xmlns:r="http://schemas.openxmlformats.org/officeDocument/2006/relationships" xmlns:m="http://schemas.openxmlformats.org/officeDocument/2006/math" xmlns:v="urn:schemas-microsoft-com:vml" xmlns:wp14="http://schemas.microsoft.com/office/word/2010/wordprocessingDrawing" xmlns:wp="http://schemas.openxmlformats.org/drawingml/2006/wordprocessingDrawing" xmlns:w10="urn:schemas-microsoft-com:office:word" xmlns:w="http://schemas.openxmlformats.org/wordprocessingml/2006/main" xmlns:w14="http://schemas.microsoft.com/office/word/2010/wordml" xmlns:w15="http://schemas.microsoft.com/office/word/2012/wordml" xmlns:wpg="http://schemas.microsoft.com/office/word/2010/wordprocessingGroup" xmlns:wpi="http://schemas.microsoft.com/office/word/2010/wordprocessingInk" xmlns:wne="http://schemas.microsoft.com/office/word/2006/wordml" xmlns:wps="http://schemas.microsoft.com/office/word/2010/wordprocessingShape" mc:Ignorable="w14 w15 wp14 mv">
+<w:hdr xmlns:wpc="http://schemas.microsoft.com/office/word/2010/wordprocessingCanvas" xmlns:mc="http://schemas.openxmlformats.org/markup-compatibility/2006" xmlns:o="urn:schemas-microsoft-com:office:office" xmlns:r="http://schemas.openxmlformats.org/officeDocument/2006/relationships" xmlns:m="http://schemas.openxmlformats.org/officeDocument/2006/math" xmlns:v="urn:schemas-microsoft-com:vml" xmlns:wp14="http://schemas.microsoft.com/office/word/2010/wordprocessingDrawing" xmlns:wp="http://schemas.openxmlformats.org/drawingml/2006/wordprocessingDrawing" xmlns:w10="urn:schemas-microsoft-com:office:word" xmlns:w="http://schemas.openxmlformats.org/wordprocessingml/2006/main" xmlns:w14="http://schemas.microsoft.com/office/word/2010/wordml" xmlns:w15="http://schemas.microsoft.com/office/word/2012/wordml" xmlns:wpg="http://schemas.microsoft.com/office/word/2010/wordprocessingGroup" xmlns:wpi="http://schemas.microsoft.com/office/word/2010/wordprocessingInk" xmlns:wne="http://schemas.microsoft.com/office/word/2006/wordml" xmlns:wps="http://schemas.microsoft.com/office/word/2010/wordprocessingShape" mc:Ignorable="w14 w15 wp14">
   <w:p>
     <w:pPr>
       <w:pStyle w:val="Header"/>
@@ -1534,7 +1604,7 @@
         <w:noProof/>
       </w:rPr>
       <w:pict w14:anchorId="24A7A87A">
-        <v:shapetype id="_x0000_t136" coordsize="21600,21600" o:spt="136" adj="10800" path="m@7,0l@8,0m@5,21600l@6,21600e">
+        <v:shapetype id="_x0000_t136" coordsize="21600,21600" o:spt="136" adj="10800" path="m@7,l@8,m@5,21600l@6,21600e">
           <v:formulas>
             <v:f eqn="sum #0 0 10800"/>
             <v:f eqn="prod #0 2 1"/>
@@ -1570,7 +1640,7 @@
 </file>
 
 <file path=word/header2.xml><?xml version="1.0" encoding="utf-8"?>
-<w:hdr xmlns:wpc="http://schemas.microsoft.com/office/word/2010/wordprocessingCanvas" xmlns:mo="http://schemas.microsoft.com/office/mac/office/2008/main" xmlns:mc="http://schemas.openxmlformats.org/markup-compatibility/2006" xmlns:mv="urn:schemas-microsoft-com:mac:vml" xmlns:o="urn:schemas-microsoft-com:office:office" xmlns:r="http://schemas.openxmlformats.org/officeDocument/2006/relationships" xmlns:m="http://schemas.openxmlformats.org/officeDocument/2006/math" xmlns:v="urn:schemas-microsoft-com:vml" xmlns:wp14="http://schemas.microsoft.com/office/word/2010/wordprocessingDrawing" xmlns:wp="http://schemas.openxmlformats.org/drawingml/2006/wordprocessingDrawing" xmlns:w10="urn:schemas-microsoft-com:office:word" xmlns:w="http://schemas.openxmlformats.org/wordprocessingml/2006/main" xmlns:w14="http://schemas.microsoft.com/office/word/2010/wordml" xmlns:w15="http://schemas.microsoft.com/office/word/2012/wordml" xmlns:wpg="http://schemas.microsoft.com/office/word/2010/wordprocessingGroup" xmlns:wpi="http://schemas.microsoft.com/office/word/2010/wordprocessingInk" xmlns:wne="http://schemas.microsoft.com/office/word/2006/wordml" xmlns:wps="http://schemas.microsoft.com/office/word/2010/wordprocessingShape" mc:Ignorable="w14 w15 wp14 mv">
+<w:hdr xmlns:wpc="http://schemas.microsoft.com/office/word/2010/wordprocessingCanvas" xmlns:mc="http://schemas.openxmlformats.org/markup-compatibility/2006" xmlns:o="urn:schemas-microsoft-com:office:office" xmlns:r="http://schemas.openxmlformats.org/officeDocument/2006/relationships" xmlns:m="http://schemas.openxmlformats.org/officeDocument/2006/math" xmlns:v="urn:schemas-microsoft-com:vml" xmlns:wp14="http://schemas.microsoft.com/office/word/2010/wordprocessingDrawing" xmlns:wp="http://schemas.openxmlformats.org/drawingml/2006/wordprocessingDrawing" xmlns:w10="urn:schemas-microsoft-com:office:word" xmlns:w="http://schemas.openxmlformats.org/wordprocessingml/2006/main" xmlns:w14="http://schemas.microsoft.com/office/word/2010/wordml" xmlns:w15="http://schemas.microsoft.com/office/word/2012/wordml" xmlns:wpg="http://schemas.microsoft.com/office/word/2010/wordprocessingGroup" xmlns:wpi="http://schemas.microsoft.com/office/word/2010/wordprocessingInk" xmlns:wne="http://schemas.microsoft.com/office/word/2006/wordml" xmlns:wps="http://schemas.microsoft.com/office/word/2010/wordprocessingShape" mc:Ignorable="w14 w15 wp14">
   <w:p>
     <w:pPr>
       <w:pStyle w:val="GlobeteamNavnetrk"/>
@@ -1586,7 +1656,7 @@
         <w:noProof/>
       </w:rPr>
       <w:pict w14:anchorId="4EF704FF">
-        <v:shapetype id="_x0000_t136" coordsize="21600,21600" o:spt="136" adj="10800" path="m@7,0l@8,0m@5,21600l@6,21600e">
+        <v:shapetype id="_x0000_t136" coordsize="21600,21600" o:spt="136" adj="10800" path="m@7,l@8,m@5,21600l@6,21600e">
           <v:formulas>
             <v:f eqn="sum #0 0 10800"/>
             <v:f eqn="prod #0 2 1"/>
@@ -1624,12 +1694,12 @@
         <w:szCs w:val="36"/>
       </w:rPr>
       <w:pict w14:anchorId="758778B6">
-        <v:shapetype id="_x0000_t202" coordsize="21600,21600" o:spt="202" path="m0,0l0,21600,21600,21600,21600,0xe">
+        <v:shapetype id="_x0000_t202" coordsize="21600,21600" o:spt="202" path="m,l,21600r21600,l21600,xe">
           <v:stroke joinstyle="miter"/>
           <v:path gradientshapeok="t" o:connecttype="rect"/>
         </v:shapetype>
-        <v:shape id="Text_x0020_box_x0020_40" o:spid="_x0000_s2092" type="#_x0000_t202" style="position:absolute;left:0;text-align:left;margin-left:14.2pt;margin-top:53pt;width:320.9pt;height:5.65pt;z-index:251655680;visibility:visible;mso-position-horizontal-relative:page;mso-position-vertical-relative:page" fillcolor="#6579ae" stroked="f">
-          <v:textbox style="mso-next-textbox:#Text_x0020_box_x0020_40">
+        <v:shape id="Text box 40" o:spid="_x0000_s2092" type="#_x0000_t202" style="position:absolute;left:0;text-align:left;margin-left:14.2pt;margin-top:53pt;width:320.9pt;height:5.65pt;z-index:251655680;visibility:visible;mso-position-horizontal-relative:page;mso-position-vertical-relative:page" fillcolor="#6579ae" stroked="f">
+          <v:textbox style="mso-next-textbox:#Text box 40">
             <w:txbxContent>
               <w:p/>
             </w:txbxContent>
@@ -1726,7 +1796,7 @@
 </file>
 
 <file path=word/header3.xml><?xml version="1.0" encoding="utf-8"?>
-<w:hdr xmlns:wpc="http://schemas.microsoft.com/office/word/2010/wordprocessingCanvas" xmlns:mo="http://schemas.microsoft.com/office/mac/office/2008/main" xmlns:mc="http://schemas.openxmlformats.org/markup-compatibility/2006" xmlns:mv="urn:schemas-microsoft-com:mac:vml" xmlns:o="urn:schemas-microsoft-com:office:office" xmlns:r="http://schemas.openxmlformats.org/officeDocument/2006/relationships" xmlns:m="http://schemas.openxmlformats.org/officeDocument/2006/math" xmlns:v="urn:schemas-microsoft-com:vml" xmlns:wp14="http://schemas.microsoft.com/office/word/2010/wordprocessingDrawing" xmlns:wp="http://schemas.openxmlformats.org/drawingml/2006/wordprocessingDrawing" xmlns:w10="urn:schemas-microsoft-com:office:word" xmlns:w="http://schemas.openxmlformats.org/wordprocessingml/2006/main" xmlns:w14="http://schemas.microsoft.com/office/word/2010/wordml" xmlns:w15="http://schemas.microsoft.com/office/word/2012/wordml" xmlns:wpg="http://schemas.microsoft.com/office/word/2010/wordprocessingGroup" xmlns:wpi="http://schemas.microsoft.com/office/word/2010/wordprocessingInk" xmlns:wne="http://schemas.microsoft.com/office/word/2006/wordml" xmlns:wps="http://schemas.microsoft.com/office/word/2010/wordprocessingShape" mc:Ignorable="w14 w15 wp14 mv">
+<w:hdr xmlns:wpc="http://schemas.microsoft.com/office/word/2010/wordprocessingCanvas" xmlns:mc="http://schemas.openxmlformats.org/markup-compatibility/2006" xmlns:o="urn:schemas-microsoft-com:office:office" xmlns:r="http://schemas.openxmlformats.org/officeDocument/2006/relationships" xmlns:m="http://schemas.openxmlformats.org/officeDocument/2006/math" xmlns:v="urn:schemas-microsoft-com:vml" xmlns:wp14="http://schemas.microsoft.com/office/word/2010/wordprocessingDrawing" xmlns:wp="http://schemas.openxmlformats.org/drawingml/2006/wordprocessingDrawing" xmlns:w10="urn:schemas-microsoft-com:office:word" xmlns:w="http://schemas.openxmlformats.org/wordprocessingml/2006/main" xmlns:w14="http://schemas.microsoft.com/office/word/2010/wordml" xmlns:w15="http://schemas.microsoft.com/office/word/2012/wordml" xmlns:wpg="http://schemas.microsoft.com/office/word/2010/wordprocessingGroup" xmlns:wpi="http://schemas.microsoft.com/office/word/2010/wordprocessingInk" xmlns:wne="http://schemas.microsoft.com/office/word/2006/wordml" xmlns:wps="http://schemas.microsoft.com/office/word/2010/wordprocessingShape" mc:Ignorable="w14 w15 wp14">
   <w:p>
     <w:pPr>
       <w:pStyle w:val="Header"/>
@@ -1736,7 +1806,7 @@
         <w:noProof/>
       </w:rPr>
       <w:pict w14:anchorId="6415D204">
-        <v:shapetype id="_x0000_t136" coordsize="21600,21600" o:spt="136" adj="10800" path="m@7,0l@8,0m@5,21600l@6,21600e">
+        <v:shapetype id="_x0000_t136" coordsize="21600,21600" o:spt="136" adj="10800" path="m@7,l@8,m@5,21600l@6,21600e">
           <v:formulas>
             <v:f eqn="sum #0 0 10800"/>
             <v:f eqn="prod #0 2 1"/>
@@ -2355,12 +2425,12 @@
         <w:noProof/>
       </w:rPr>
       <w:pict w14:anchorId="2AEF41AC">
-        <v:shapetype id="_x0000_t202" coordsize="21600,21600" o:spt="202" path="m0,0l0,21600,21600,21600,21600,0xe">
+        <v:shapetype id="_x0000_t202" coordsize="21600,21600" o:spt="202" path="m,l,21600r21600,l21600,xe">
           <v:stroke joinstyle="miter"/>
           <v:path gradientshapeok="t" o:connecttype="rect"/>
         </v:shapetype>
-        <v:shape id="Tekstboks_x003a__x0020_GLOBETEAM" o:spid="_x0000_s2084" type="#_x0000_t202" style="position:absolute;margin-left:0;margin-top:161.3pt;width:4in;height:17.85pt;z-index:251652608;visibility:visible;mso-position-horizontal-relative:text;mso-position-vertical-relative:text" filled="f" stroked="f">
-          <v:textbox style="mso-next-textbox:#Tekstboks_x003a__x0020_GLOBETEAM" inset="0,0,0,0">
+        <v:shape id="Tekstboks: GLOBETEAM" o:spid="_x0000_s2084" type="#_x0000_t202" style="position:absolute;margin-left:0;margin-top:161.3pt;width:4in;height:17.85pt;z-index:251652608;visibility:visible;mso-position-horizontal-relative:text;mso-position-vertical-relative:text" filled="f" stroked="f">
+          <v:textbox style="mso-next-textbox:#Tekstboks: GLOBETEAM" inset="0,0,0,0">
             <w:txbxContent>
               <w:p>
                 <w:pPr>
@@ -2465,7 +2535,7 @@
 </file>
 
 <file path=word/header4.xml><?xml version="1.0" encoding="utf-8"?>
-<w:hdr xmlns:wpc="http://schemas.microsoft.com/office/word/2010/wordprocessingCanvas" xmlns:mo="http://schemas.microsoft.com/office/mac/office/2008/main" xmlns:mc="http://schemas.openxmlformats.org/markup-compatibility/2006" xmlns:mv="urn:schemas-microsoft-com:mac:vml" xmlns:o="urn:schemas-microsoft-com:office:office" xmlns:r="http://schemas.openxmlformats.org/officeDocument/2006/relationships" xmlns:m="http://schemas.openxmlformats.org/officeDocument/2006/math" xmlns:v="urn:schemas-microsoft-com:vml" xmlns:wp14="http://schemas.microsoft.com/office/word/2010/wordprocessingDrawing" xmlns:wp="http://schemas.openxmlformats.org/drawingml/2006/wordprocessingDrawing" xmlns:w10="urn:schemas-microsoft-com:office:word" xmlns:w="http://schemas.openxmlformats.org/wordprocessingml/2006/main" xmlns:w14="http://schemas.microsoft.com/office/word/2010/wordml" xmlns:w15="http://schemas.microsoft.com/office/word/2012/wordml" xmlns:wpg="http://schemas.microsoft.com/office/word/2010/wordprocessingGroup" xmlns:wpi="http://schemas.microsoft.com/office/word/2010/wordprocessingInk" xmlns:wne="http://schemas.microsoft.com/office/word/2006/wordml" xmlns:wps="http://schemas.microsoft.com/office/word/2010/wordprocessingShape" mc:Ignorable="w14 w15 wp14 mv">
+<w:hdr xmlns:wpc="http://schemas.microsoft.com/office/word/2010/wordprocessingCanvas" xmlns:mc="http://schemas.openxmlformats.org/markup-compatibility/2006" xmlns:o="urn:schemas-microsoft-com:office:office" xmlns:r="http://schemas.openxmlformats.org/officeDocument/2006/relationships" xmlns:m="http://schemas.openxmlformats.org/officeDocument/2006/math" xmlns:v="urn:schemas-microsoft-com:vml" xmlns:wp14="http://schemas.microsoft.com/office/word/2010/wordprocessingDrawing" xmlns:wp="http://schemas.openxmlformats.org/drawingml/2006/wordprocessingDrawing" xmlns:w10="urn:schemas-microsoft-com:office:word" xmlns:w="http://schemas.openxmlformats.org/wordprocessingml/2006/main" xmlns:w14="http://schemas.microsoft.com/office/word/2010/wordml" xmlns:w15="http://schemas.microsoft.com/office/word/2012/wordml" xmlns:wpg="http://schemas.microsoft.com/office/word/2010/wordprocessingGroup" xmlns:wpi="http://schemas.microsoft.com/office/word/2010/wordprocessingInk" xmlns:wne="http://schemas.microsoft.com/office/word/2006/wordml" xmlns:wps="http://schemas.microsoft.com/office/word/2010/wordprocessingShape" mc:Ignorable="w14 w15 wp14">
   <w:p>
     <w:pPr>
       <w:pStyle w:val="Header"/>
@@ -2475,7 +2545,7 @@
         <w:noProof/>
       </w:rPr>
       <w:pict w14:anchorId="7F4AA7CB">
-        <v:shapetype id="_x0000_t136" coordsize="21600,21600" o:spt="136" adj="10800" path="m@7,0l@8,0m@5,21600l@6,21600e">
+        <v:shapetype id="_x0000_t136" coordsize="21600,21600" o:spt="136" adj="10800" path="m@7,l@8,m@5,21600l@6,21600e">
           <v:formulas>
             <v:f eqn="sum #0 0 10800"/>
             <v:f eqn="prod #0 2 1"/>
@@ -2511,7 +2581,7 @@
 </file>
 
 <file path=word/header5.xml><?xml version="1.0" encoding="utf-8"?>
-<w:hdr xmlns:wpc="http://schemas.microsoft.com/office/word/2010/wordprocessingCanvas" xmlns:mo="http://schemas.microsoft.com/office/mac/office/2008/main" xmlns:mc="http://schemas.openxmlformats.org/markup-compatibility/2006" xmlns:mv="urn:schemas-microsoft-com:mac:vml" xmlns:o="urn:schemas-microsoft-com:office:office" xmlns:r="http://schemas.openxmlformats.org/officeDocument/2006/relationships" xmlns:m="http://schemas.openxmlformats.org/officeDocument/2006/math" xmlns:v="urn:schemas-microsoft-com:vml" xmlns:wp14="http://schemas.microsoft.com/office/word/2010/wordprocessingDrawing" xmlns:wp="http://schemas.openxmlformats.org/drawingml/2006/wordprocessingDrawing" xmlns:w10="urn:schemas-microsoft-com:office:word" xmlns:w="http://schemas.openxmlformats.org/wordprocessingml/2006/main" xmlns:w14="http://schemas.microsoft.com/office/word/2010/wordml" xmlns:w15="http://schemas.microsoft.com/office/word/2012/wordml" xmlns:wpg="http://schemas.microsoft.com/office/word/2010/wordprocessingGroup" xmlns:wpi="http://schemas.microsoft.com/office/word/2010/wordprocessingInk" xmlns:wne="http://schemas.microsoft.com/office/word/2006/wordml" xmlns:wps="http://schemas.microsoft.com/office/word/2010/wordprocessingShape" mc:Ignorable="w14 w15 wp14 mv">
+<w:hdr xmlns:wpc="http://schemas.microsoft.com/office/word/2010/wordprocessingCanvas" xmlns:mc="http://schemas.openxmlformats.org/markup-compatibility/2006" xmlns:o="urn:schemas-microsoft-com:office:office" xmlns:r="http://schemas.openxmlformats.org/officeDocument/2006/relationships" xmlns:m="http://schemas.openxmlformats.org/officeDocument/2006/math" xmlns:v="urn:schemas-microsoft-com:vml" xmlns:wp14="http://schemas.microsoft.com/office/word/2010/wordprocessingDrawing" xmlns:wp="http://schemas.openxmlformats.org/drawingml/2006/wordprocessingDrawing" xmlns:w10="urn:schemas-microsoft-com:office:word" xmlns:w="http://schemas.openxmlformats.org/wordprocessingml/2006/main" xmlns:w14="http://schemas.microsoft.com/office/word/2010/wordml" xmlns:w15="http://schemas.microsoft.com/office/word/2012/wordml" xmlns:wpg="http://schemas.microsoft.com/office/word/2010/wordprocessingGroup" xmlns:wpi="http://schemas.microsoft.com/office/word/2010/wordprocessingInk" xmlns:wne="http://schemas.microsoft.com/office/word/2006/wordml" xmlns:wps="http://schemas.microsoft.com/office/word/2010/wordprocessingShape" mc:Ignorable="w14 w15 wp14">
   <w:p>
     <w:pPr>
       <w:pStyle w:val="Header"/>
@@ -2521,7 +2591,7 @@
         <w:noProof/>
       </w:rPr>
       <w:pict w14:anchorId="6E140C15">
-        <v:shapetype id="_x0000_t136" coordsize="21600,21600" o:spt="136" adj="10800" path="m@7,0l@8,0m@5,21600l@6,21600e">
+        <v:shapetype id="_x0000_t136" coordsize="21600,21600" o:spt="136" adj="10800" path="m@7,l@8,m@5,21600l@6,21600e">
           <v:formulas>
             <v:f eqn="sum #0 0 10800"/>
             <v:f eqn="prod #0 2 1"/>
@@ -2557,7 +2627,7 @@
 </file>
 
 <file path=word/header6.xml><?xml version="1.0" encoding="utf-8"?>
-<w:hdr xmlns:wpc="http://schemas.microsoft.com/office/word/2010/wordprocessingCanvas" xmlns:mo="http://schemas.microsoft.com/office/mac/office/2008/main" xmlns:mc="http://schemas.openxmlformats.org/markup-compatibility/2006" xmlns:mv="urn:schemas-microsoft-com:mac:vml" xmlns:o="urn:schemas-microsoft-com:office:office" xmlns:r="http://schemas.openxmlformats.org/officeDocument/2006/relationships" xmlns:m="http://schemas.openxmlformats.org/officeDocument/2006/math" xmlns:v="urn:schemas-microsoft-com:vml" xmlns:wp14="http://schemas.microsoft.com/office/word/2010/wordprocessingDrawing" xmlns:wp="http://schemas.openxmlformats.org/drawingml/2006/wordprocessingDrawing" xmlns:w10="urn:schemas-microsoft-com:office:word" xmlns:w="http://schemas.openxmlformats.org/wordprocessingml/2006/main" xmlns:w14="http://schemas.microsoft.com/office/word/2010/wordml" xmlns:w15="http://schemas.microsoft.com/office/word/2012/wordml" xmlns:wpg="http://schemas.microsoft.com/office/word/2010/wordprocessingGroup" xmlns:wpi="http://schemas.microsoft.com/office/word/2010/wordprocessingInk" xmlns:wne="http://schemas.microsoft.com/office/word/2006/wordml" xmlns:wps="http://schemas.microsoft.com/office/word/2010/wordprocessingShape" mc:Ignorable="w14 w15 wp14 mv">
+<w:hdr xmlns:wpc="http://schemas.microsoft.com/office/word/2010/wordprocessingCanvas" xmlns:mc="http://schemas.openxmlformats.org/markup-compatibility/2006" xmlns:o="urn:schemas-microsoft-com:office:office" xmlns:r="http://schemas.openxmlformats.org/officeDocument/2006/relationships" xmlns:m="http://schemas.openxmlformats.org/officeDocument/2006/math" xmlns:v="urn:schemas-microsoft-com:vml" xmlns:wp14="http://schemas.microsoft.com/office/word/2010/wordprocessingDrawing" xmlns:wp="http://schemas.openxmlformats.org/drawingml/2006/wordprocessingDrawing" xmlns:w10="urn:schemas-microsoft-com:office:word" xmlns:w="http://schemas.openxmlformats.org/wordprocessingml/2006/main" xmlns:w14="http://schemas.microsoft.com/office/word/2010/wordml" xmlns:w15="http://schemas.microsoft.com/office/word/2012/wordml" xmlns:wpg="http://schemas.microsoft.com/office/word/2010/wordprocessingGroup" xmlns:wpi="http://schemas.microsoft.com/office/word/2010/wordprocessingInk" xmlns:wne="http://schemas.microsoft.com/office/word/2006/wordml" xmlns:wps="http://schemas.microsoft.com/office/word/2010/wordprocessingShape" mc:Ignorable="w14 w15 wp14">
   <w:p>
     <w:pPr>
       <w:pStyle w:val="GlobeteamNavnetrk"/>
@@ -2572,7 +2642,7 @@
         <w:noProof/>
       </w:rPr>
       <w:pict w14:anchorId="12206CDB">
-        <v:shapetype id="_x0000_t136" coordsize="21600,21600" o:spt="136" adj="10800" path="m@7,0l@8,0m@5,21600l@6,21600e">
+        <v:shapetype id="_x0000_t136" coordsize="21600,21600" o:spt="136" adj="10800" path="m@7,l@8,m@5,21600l@6,21600e">
           <v:formulas>
             <v:f eqn="sum #0 0 10800"/>
             <v:f eqn="prod #0 2 1"/>
@@ -2610,7 +2680,7 @@
         <w:szCs w:val="36"/>
       </w:rPr>
       <w:pict w14:anchorId="00FCBE57">
-        <v:shapetype id="_x0000_t202" coordsize="21600,21600" o:spt="202" path="m0,0l0,21600,21600,21600,21600,0xe">
+        <v:shapetype id="_x0000_t202" coordsize="21600,21600" o:spt="202" path="m,l,21600r21600,l21600,xe">
           <v:stroke joinstyle="miter"/>
           <v:path gradientshapeok="t" o:connecttype="rect"/>
         </v:shapetype>
@@ -2758,8 +2828,8 @@
 </file>
 
 <file path=word/numbering.xml><?xml version="1.0" encoding="utf-8"?>
-<w:numbering xmlns:wpc="http://schemas.microsoft.com/office/word/2010/wordprocessingCanvas" xmlns:mo="http://schemas.microsoft.com/office/mac/office/2008/main" xmlns:mc="http://schemas.openxmlformats.org/markup-compatibility/2006" xmlns:mv="urn:schemas-microsoft-com:mac:vml" xmlns:o="urn:schemas-microsoft-com:office:office" xmlns:r="http://schemas.openxmlformats.org/officeDocument/2006/relationships" xmlns:m="http://schemas.openxmlformats.org/officeDocument/2006/math" xmlns:v="urn:schemas-microsoft-com:vml" xmlns:wp14="http://schemas.microsoft.com/office/word/2010/wordprocessingDrawing" xmlns:wp="http://schemas.openxmlformats.org/drawingml/2006/wordprocessingDrawing" xmlns:w10="urn:schemas-microsoft-com:office:word" xmlns:w="http://schemas.openxmlformats.org/wordprocessingml/2006/main" xmlns:w14="http://schemas.microsoft.com/office/word/2010/wordml" xmlns:w15="http://schemas.microsoft.com/office/word/2012/wordml" xmlns:wpg="http://schemas.microsoft.com/office/word/2010/wordprocessingGroup" xmlns:wpi="http://schemas.microsoft.com/office/word/2010/wordprocessingInk" xmlns:wne="http://schemas.microsoft.com/office/word/2006/wordml" xmlns:wps="http://schemas.microsoft.com/office/word/2010/wordprocessingShape" mc:Ignorable="w14 w15 wp14 mv">
-  <w:abstractNum w:abstractNumId="0">
+<w:numbering xmlns:wpc="http://schemas.microsoft.com/office/word/2010/wordprocessingCanvas" xmlns:mc="http://schemas.openxmlformats.org/markup-compatibility/2006" xmlns:o="urn:schemas-microsoft-com:office:office" xmlns:r="http://schemas.openxmlformats.org/officeDocument/2006/relationships" xmlns:m="http://schemas.openxmlformats.org/officeDocument/2006/math" xmlns:v="urn:schemas-microsoft-com:vml" xmlns:wp14="http://schemas.microsoft.com/office/word/2010/wordprocessingDrawing" xmlns:wp="http://schemas.openxmlformats.org/drawingml/2006/wordprocessingDrawing" xmlns:w10="urn:schemas-microsoft-com:office:word" xmlns:w="http://schemas.openxmlformats.org/wordprocessingml/2006/main" xmlns:w14="http://schemas.microsoft.com/office/word/2010/wordml" xmlns:w15="http://schemas.microsoft.com/office/word/2012/wordml" xmlns:wpg="http://schemas.microsoft.com/office/word/2010/wordprocessingGroup" xmlns:wpi="http://schemas.microsoft.com/office/word/2010/wordprocessingInk" xmlns:wne="http://schemas.microsoft.com/office/word/2006/wordml" xmlns:wps="http://schemas.microsoft.com/office/word/2010/wordprocessingShape" mc:Ignorable="w14 w15 wp14">
+  <w:abstractNum w:abstractNumId="0" w15:restartNumberingAfterBreak="0">
     <w:nsid w:val="FFFFFF89"/>
     <w:multiLevelType w:val="singleLevel"/>
     <w:tmpl w:val="C6FEB120"/>
@@ -2780,7 +2850,7 @@
       </w:rPr>
     </w:lvl>
   </w:abstractNum>
-  <w:abstractNum w:abstractNumId="1">
+  <w:abstractNum w:abstractNumId="1" w15:restartNumberingAfterBreak="0">
     <w:nsid w:val="0EFC13B8"/>
     <w:multiLevelType w:val="hybridMultilevel"/>
     <w:tmpl w:val="1F26784C"/>
@@ -2893,7 +2963,7 @@
       </w:rPr>
     </w:lvl>
   </w:abstractNum>
-  <w:abstractNum w:abstractNumId="2">
+  <w:abstractNum w:abstractNumId="2" w15:restartNumberingAfterBreak="0">
     <w:nsid w:val="0F0F5EAC"/>
     <w:multiLevelType w:val="hybridMultilevel"/>
     <w:tmpl w:val="7844305C"/>
@@ -2979,7 +3049,7 @@
       </w:pPr>
     </w:lvl>
   </w:abstractNum>
-  <w:abstractNum w:abstractNumId="3">
+  <w:abstractNum w:abstractNumId="3" w15:restartNumberingAfterBreak="0">
     <w:nsid w:val="109B3CD4"/>
     <w:multiLevelType w:val="multilevel"/>
     <w:tmpl w:val="94924C2C"/>
@@ -3092,7 +3162,7 @@
       </w:pPr>
     </w:lvl>
   </w:abstractNum>
-  <w:abstractNum w:abstractNumId="4">
+  <w:abstractNum w:abstractNumId="4" w15:restartNumberingAfterBreak="0">
     <w:nsid w:val="137E0874"/>
     <w:multiLevelType w:val="hybridMultilevel"/>
     <w:tmpl w:val="0960210C"/>
@@ -3204,7 +3274,7 @@
       </w:rPr>
     </w:lvl>
   </w:abstractNum>
-  <w:abstractNum w:abstractNumId="5">
+  <w:abstractNum w:abstractNumId="5" w15:restartNumberingAfterBreak="0">
     <w:nsid w:val="1711242E"/>
     <w:multiLevelType w:val="hybridMultilevel"/>
     <w:tmpl w:val="ADD40E94"/>
@@ -3317,7 +3387,7 @@
       </w:rPr>
     </w:lvl>
   </w:abstractNum>
-  <w:abstractNum w:abstractNumId="6">
+  <w:abstractNum w:abstractNumId="6" w15:restartNumberingAfterBreak="0">
     <w:nsid w:val="1C7E4EEF"/>
     <w:multiLevelType w:val="hybridMultilevel"/>
     <w:tmpl w:val="F2FA1A72"/>
@@ -3406,7 +3476,7 @@
       </w:pPr>
     </w:lvl>
   </w:abstractNum>
-  <w:abstractNum w:abstractNumId="7">
+  <w:abstractNum w:abstractNumId="7" w15:restartNumberingAfterBreak="0">
     <w:nsid w:val="241F74D0"/>
     <w:multiLevelType w:val="hybridMultilevel"/>
     <w:tmpl w:val="2F16E66E"/>
@@ -3519,7 +3589,7 @@
       </w:rPr>
     </w:lvl>
   </w:abstractNum>
-  <w:abstractNum w:abstractNumId="8">
+  <w:abstractNum w:abstractNumId="8" w15:restartNumberingAfterBreak="0">
     <w:nsid w:val="32757C4E"/>
     <w:multiLevelType w:val="hybridMultilevel"/>
     <w:tmpl w:val="2B2CAE7A"/>
@@ -3632,7 +3702,7 @@
       </w:rPr>
     </w:lvl>
   </w:abstractNum>
-  <w:abstractNum w:abstractNumId="9">
+  <w:abstractNum w:abstractNumId="9" w15:restartNumberingAfterBreak="0">
     <w:nsid w:val="4A4A3928"/>
     <w:multiLevelType w:val="hybridMultilevel"/>
     <w:tmpl w:val="5190884E"/>
@@ -3721,7 +3791,7 @@
       </w:pPr>
     </w:lvl>
   </w:abstractNum>
-  <w:abstractNum w:abstractNumId="10">
+  <w:abstractNum w:abstractNumId="10" w15:restartNumberingAfterBreak="0">
     <w:nsid w:val="57773B70"/>
     <w:multiLevelType w:val="hybridMultilevel"/>
     <w:tmpl w:val="55C6E5F2"/>
@@ -3810,7 +3880,7 @@
       </w:pPr>
     </w:lvl>
   </w:abstractNum>
-  <w:abstractNum w:abstractNumId="11">
+  <w:abstractNum w:abstractNumId="11" w15:restartNumberingAfterBreak="0">
     <w:nsid w:val="5C5444BE"/>
     <w:multiLevelType w:val="hybridMultilevel"/>
     <w:tmpl w:val="C220C706"/>
@@ -3923,7 +3993,7 @@
       </w:rPr>
     </w:lvl>
   </w:abstractNum>
-  <w:abstractNum w:abstractNumId="12">
+  <w:abstractNum w:abstractNumId="12" w15:restartNumberingAfterBreak="0">
     <w:nsid w:val="5DB40D81"/>
     <w:multiLevelType w:val="hybridMultilevel"/>
     <w:tmpl w:val="D8CE0E9A"/>
@@ -4012,7 +4082,7 @@
       </w:pPr>
     </w:lvl>
   </w:abstractNum>
-  <w:abstractNum w:abstractNumId="13">
+  <w:abstractNum w:abstractNumId="13" w15:restartNumberingAfterBreak="0">
     <w:nsid w:val="5DD57D30"/>
     <w:multiLevelType w:val="hybridMultilevel"/>
     <w:tmpl w:val="9956E762"/>
@@ -4101,7 +4171,7 @@
       </w:pPr>
     </w:lvl>
   </w:abstractNum>
-  <w:abstractNum w:abstractNumId="14">
+  <w:abstractNum w:abstractNumId="14" w15:restartNumberingAfterBreak="0">
     <w:nsid w:val="6A871C6A"/>
     <w:multiLevelType w:val="hybridMultilevel"/>
     <w:tmpl w:val="AC469EB2"/>
@@ -4187,7 +4257,7 @@
       </w:pPr>
     </w:lvl>
   </w:abstractNum>
-  <w:abstractNum w:abstractNumId="15">
+  <w:abstractNum w:abstractNumId="15" w15:restartNumberingAfterBreak="0">
     <w:nsid w:val="6BE17066"/>
     <w:multiLevelType w:val="hybridMultilevel"/>
     <w:tmpl w:val="FDC88F52"/>
@@ -4276,7 +4346,7 @@
       </w:pPr>
     </w:lvl>
   </w:abstractNum>
-  <w:abstractNum w:abstractNumId="16">
+  <w:abstractNum w:abstractNumId="16" w15:restartNumberingAfterBreak="0">
     <w:nsid w:val="6F240CF5"/>
     <w:multiLevelType w:val="hybridMultilevel"/>
     <w:tmpl w:val="FDC88F52"/>
@@ -4365,7 +4435,7 @@
       </w:pPr>
     </w:lvl>
   </w:abstractNum>
-  <w:abstractNum w:abstractNumId="17">
+  <w:abstractNum w:abstractNumId="17" w15:restartNumberingAfterBreak="0">
     <w:nsid w:val="6FF25C67"/>
     <w:multiLevelType w:val="hybridMultilevel"/>
     <w:tmpl w:val="DC1A92AE"/>
@@ -4477,7 +4547,7 @@
       </w:rPr>
     </w:lvl>
   </w:abstractNum>
-  <w:abstractNum w:abstractNumId="18">
+  <w:abstractNum w:abstractNumId="18" w15:restartNumberingAfterBreak="0">
     <w:nsid w:val="76E86AB0"/>
     <w:multiLevelType w:val="hybridMultilevel"/>
     <w:tmpl w:val="5176A762"/>
@@ -4589,7 +4659,7 @@
       </w:rPr>
     </w:lvl>
   </w:abstractNum>
-  <w:abstractNum w:abstractNumId="19">
+  <w:abstractNum w:abstractNumId="19" w15:restartNumberingAfterBreak="0">
     <w:nsid w:val="77FC4AD9"/>
     <w:multiLevelType w:val="hybridMultilevel"/>
     <w:tmpl w:val="7C24DB76"/>
@@ -4750,7 +4820,7 @@
     </w:rPrDefault>
     <w:pPrDefault/>
   </w:docDefaults>
-  <w:latentStyles w:defLockedState="0" w:defUIPriority="0" w:defSemiHidden="0" w:defUnhideWhenUsed="0" w:defQFormat="0" w:count="380">
+  <w:latentStyles w:defLockedState="0" w:defUIPriority="0" w:defSemiHidden="0" w:defUnhideWhenUsed="0" w:defQFormat="0" w:count="371">
     <w:lsdException w:name="Normal" w:qFormat="1"/>
     <w:lsdException w:name="heading 1" w:qFormat="1"/>
     <w:lsdException w:name="heading 2" w:qFormat="1"/>
@@ -4900,15 +4970,6 @@
     <w:lsdException w:name="Table Web 3" w:semiHidden="1" w:unhideWhenUsed="1"/>
     <w:lsdException w:name="Balloon Text" w:semiHidden="1" w:unhideWhenUsed="1"/>
     <w:lsdException w:name="Table Theme" w:semiHidden="1" w:unhideWhenUsed="1"/>
-    <w:lsdException w:name="Note Level 1" w:semiHidden="1" w:unhideWhenUsed="1"/>
-    <w:lsdException w:name="Note Level 2" w:semiHidden="1" w:unhideWhenUsed="1"/>
-    <w:lsdException w:name="Note Level 3" w:semiHidden="1" w:unhideWhenUsed="1"/>
-    <w:lsdException w:name="Note Level 4" w:semiHidden="1" w:unhideWhenUsed="1"/>
-    <w:lsdException w:name="Note Level 5" w:semiHidden="1" w:unhideWhenUsed="1"/>
-    <w:lsdException w:name="Note Level 6" w:semiHidden="1" w:unhideWhenUsed="1"/>
-    <w:lsdException w:name="Note Level 7" w:semiHidden="1" w:unhideWhenUsed="1"/>
-    <w:lsdException w:name="Note Level 8" w:semiHidden="1" w:unhideWhenUsed="1"/>
-    <w:lsdException w:name="Note Level 9" w:semiHidden="1" w:unhideWhenUsed="1"/>
     <w:lsdException w:name="Placeholder Text" w:semiHidden="1" w:uiPriority="99"/>
     <w:lsdException w:name="No Spacing" w:uiPriority="1" w:qFormat="1"/>
     <w:lsdException w:name="Light Shading" w:uiPriority="60"/>
@@ -5401,7 +5462,6 @@
     <w:basedOn w:val="TableNormal"/>
     <w:rsid w:val="00FA4029"/>
     <w:tblPr>
-      <w:tblInd w:w="0" w:type="dxa"/>
       <w:tblBorders>
         <w:top w:val="single" w:sz="4" w:space="0" w:color="000000"/>
         <w:left w:val="single" w:sz="4" w:space="0" w:color="000000"/>
@@ -5410,12 +5470,6 @@
         <w:insideH w:val="single" w:sz="4" w:space="0" w:color="000000"/>
         <w:insideV w:val="single" w:sz="4" w:space="0" w:color="000000"/>
       </w:tblBorders>
-      <w:tblCellMar>
-        <w:top w:w="0" w:type="dxa"/>
-        <w:left w:w="108" w:type="dxa"/>
-        <w:bottom w:w="0" w:type="dxa"/>
-        <w:right w:w="108" w:type="dxa"/>
-      </w:tblCellMar>
     </w:tblPr>
   </w:style>
   <w:style w:type="table" w:styleId="TableClassic2">
@@ -5427,17 +5481,10 @@
       <w:jc w:val="both"/>
     </w:pPr>
     <w:tblPr>
-      <w:tblInd w:w="0" w:type="dxa"/>
       <w:tblBorders>
         <w:top w:val="single" w:sz="12" w:space="0" w:color="000000"/>
         <w:bottom w:val="single" w:sz="12" w:space="0" w:color="000000"/>
       </w:tblBorders>
-      <w:tblCellMar>
-        <w:top w:w="0" w:type="dxa"/>
-        <w:left w:w="108" w:type="dxa"/>
-        <w:bottom w:w="0" w:type="dxa"/>
-        <w:right w:w="108" w:type="dxa"/>
-      </w:tblCellMar>
     </w:tblPr>
     <w:tcPr>
       <w:shd w:val="clear" w:color="auto" w:fill="auto"/>
@@ -5580,7 +5627,6 @@
     <w:next w:val="TableGrid"/>
     <w:rsid w:val="002317AD"/>
     <w:tblPr>
-      <w:tblInd w:w="0" w:type="dxa"/>
       <w:tblBorders>
         <w:top w:val="single" w:sz="4" w:space="0" w:color="auto"/>
         <w:left w:val="single" w:sz="4" w:space="0" w:color="auto"/>
@@ -5589,12 +5635,6 @@
         <w:insideH w:val="single" w:sz="4" w:space="0" w:color="auto"/>
         <w:insideV w:val="single" w:sz="4" w:space="0" w:color="auto"/>
       </w:tblBorders>
-      <w:tblCellMar>
-        <w:top w:w="0" w:type="dxa"/>
-        <w:left w:w="108" w:type="dxa"/>
-        <w:bottom w:w="0" w:type="dxa"/>
-        <w:right w:w="108" w:type="dxa"/>
-      </w:tblCellMar>
     </w:tblPr>
   </w:style>
   <w:style w:type="paragraph" w:styleId="CommentSubject">
@@ -6074,7 +6114,7 @@
 </file>
 
 <file path=customXml/itemProps1.xml><?xml version="1.0" encoding="utf-8"?>
-<ds:datastoreItem xmlns:ds="http://schemas.openxmlformats.org/officeDocument/2006/customXml" ds:itemID="{9341CE6D-E247-364D-B1A4-0EDE7D71389D}">
+<ds:datastoreItem xmlns:ds="http://schemas.openxmlformats.org/officeDocument/2006/customXml" ds:itemID="{E01B08C0-42C5-4B01-8431-0712070FD8DD}">
   <ds:schemaRefs>
     <ds:schemaRef ds:uri="http://schemas.openxmlformats.org/officeDocument/2006/bibliography"/>
   </ds:schemaRefs>

</xml_diff>